<commit_message>
small ER corrections and first part of report
 - corrected CompanyHasType cardinality in ER schema
 - NEED TO BE DONE IN SQL too !
 - redacted report :
     - introduction
     - data analysis
</commit_message>
<xml_diff>
--- a/ConceptualDesign/schema_conceptual_with_constraints.docx
+++ b/ConceptualDesign/schema_conceptual_with_constraints.docx
@@ -8,10 +8,10 @@
           <w:noProof/>
         </w:rPr>
         <w:drawing>
-          <wp:inline distT="0" distB="0" distL="0" distR="0">
-            <wp:extent cx="5746750" cy="7375525"/>
+          <wp:inline distT="0" distB="0" distL="0" distR="0" wp14:anchorId="33F9381C" wp14:editId="7AEA5971">
+            <wp:extent cx="5746750" cy="7369224"/>
             <wp:effectExtent l="0" t="0" r="0" b="0"/>
-            <wp:docPr id="1" name="Image 1" descr="Internal OSX:Users:jason:Documents:EPFL:GitHub:IntroductionToDatabaseSystem:ConceptualDesign:schema_conceptual.png"/>
+            <wp:docPr id="1" name="Image 1"/>
             <wp:cNvGraphicFramePr>
               <a:graphicFrameLocks xmlns:a="http://schemas.openxmlformats.org/drawingml/2006/main" noChangeAspect="1"/>
             </wp:cNvGraphicFramePr>
@@ -32,7 +32,6 @@
                         </a:ext>
                       </a:extLst>
                     </a:blip>
-                    <a:srcRect/>
                     <a:stretch>
                       <a:fillRect/>
                     </a:stretch>
@@ -40,7 +39,7 @@
                   <pic:spPr bwMode="auto">
                     <a:xfrm>
                       <a:off x="0" y="0"/>
-                      <a:ext cx="5746750" cy="7375525"/>
+                      <a:ext cx="5746750" cy="7369224"/>
                     </a:xfrm>
                     <a:prstGeom prst="rect">
                       <a:avLst/>
@@ -56,6 +55,8 @@
           </wp:inline>
         </w:drawing>
       </w:r>
+      <w:bookmarkStart w:id="0" w:name="_GoBack"/>
+      <w:bookmarkEnd w:id="0"/>
     </w:p>
     <w:p>
       <w:pPr>
@@ -70,8 +71,6 @@
           <w:b/>
         </w:rPr>
       </w:pPr>
-      <w:bookmarkStart w:id="0" w:name="_GoBack"/>
-      <w:bookmarkEnd w:id="0"/>
       <w:proofErr w:type="spellStart"/>
       <w:r>
         <w:rPr>

</xml_diff>